<commit_message>
Update Subscription Pricing in Salesforce CPQ.docx
</commit_message>
<xml_diff>
--- a/Prepare for Your Salesforce CPQ Specialist Credential/16% Pricing/Subscription Pricing in Salesforce CPQ.docx
+++ b/Prepare for Your Salesforce CPQ Specialist Credential/16% Pricing/Subscription Pricing in Salesforce CPQ.docx
@@ -1777,44 +1777,58 @@
         <w:lastRenderedPageBreak/>
         <w:t>Not Your Typical One-Dimensional Deal</w:t>
       </w:r>
-    </w:p>
-    <w:p>
-      <w:pPr>
-        <w:pStyle w:val="NormalWeb"/>
-        <w:shd w:val="clear" w:color="auto" w:fill="F5F5F5"/>
-        <w:rPr>
-          <w:rFonts w:ascii="Segoe UI" w:hAnsi="Segoe UI" w:cs="Segoe UI"/>
-          <w:color w:val="1E1E1E"/>
-        </w:rPr>
-      </w:pPr>
-      <w:r>
-        <w:rPr>
-          <w:rFonts w:ascii="Segoe UI" w:hAnsi="Segoe UI" w:cs="Segoe UI"/>
-          <w:color w:val="1E1E1E"/>
-        </w:rPr>
-        <w:t>While multidimensional quoting (MDQ) sounds straight out of science fiction, it’s really just breaking a long subscription into smaller pieces, in order to treat each piece differently. For example, you might have a 3-year subscription and you want to discount only the first year. Or maybe you want to change the subscription quantity of just the last year. Sales reps like this flexibility because customers are often willing to commit to longer subscriptions if they can start small and increase their service over time.</w:t>
-      </w:r>
-    </w:p>
-    <w:p>
-      <w:pPr>
-        <w:pStyle w:val="NormalWeb"/>
-        <w:shd w:val="clear" w:color="auto" w:fill="F5F5F5"/>
-        <w:rPr>
-          <w:rFonts w:ascii="Segoe UI" w:hAnsi="Segoe UI" w:cs="Segoe UI"/>
-          <w:color w:val="1E1E1E"/>
-        </w:rPr>
-      </w:pPr>
-      <w:r>
-        <w:rPr>
-          <w:rFonts w:ascii="Segoe UI" w:hAnsi="Segoe UI" w:cs="Segoe UI"/>
-          <w:color w:val="1E1E1E"/>
-        </w:rPr>
-        <w:t>Imagine you have a $10 monthly subscription product, VPN License, that you want to sell in yearly segments so sales reps can increase the quantity in the second year. As an admin, start by navigating to the product record.</w:t>
-      </w:r>
-    </w:p>
-    <w:p>
+      <w:r>
+        <w:rPr>
+          <w:rFonts w:ascii="Segoe UI" w:hAnsi="Segoe UI" w:cs="Segoe UI"/>
+          <w:color w:val="333333"/>
+        </w:rPr>
+        <w:t>s</w:t>
+      </w:r>
       <w:bookmarkStart w:id="0" w:name="_GoBack"/>
       <w:bookmarkEnd w:id="0"/>
+    </w:p>
+    <w:p>
+      <w:pPr>
+        <w:pStyle w:val="NormalWeb"/>
+        <w:shd w:val="clear" w:color="auto" w:fill="F5F5F5"/>
+        <w:rPr>
+          <w:rFonts w:ascii="Segoe UI" w:hAnsi="Segoe UI" w:cs="Segoe UI"/>
+          <w:color w:val="1E1E1E"/>
+        </w:rPr>
+      </w:pPr>
+      <w:r>
+        <w:rPr>
+          <w:rFonts w:ascii="Segoe UI" w:hAnsi="Segoe UI" w:cs="Segoe UI"/>
+          <w:color w:val="1E1E1E"/>
+        </w:rPr>
+        <w:t>While multidimensional quoting (MDQ) sounds straight out of science fiction, it’s really just breaking a long subscription into smaller pieces, in order to treat each piece differently. For example, you might have a 3-year subscription and you want to discount only the first year. Or maybe you want to change the subscription quantity of just the last year. Sales reps like this flexibility because customers are often willing to commit to longer subscriptions if they can start small and increase their service over time.</w:t>
+      </w:r>
+    </w:p>
+    <w:p>
+      <w:pPr>
+        <w:pStyle w:val="NormalWeb"/>
+        <w:shd w:val="clear" w:color="auto" w:fill="F5F5F5"/>
+        <w:rPr>
+          <w:rFonts w:ascii="Segoe UI" w:hAnsi="Segoe UI" w:cs="Segoe UI"/>
+          <w:color w:val="1E1E1E"/>
+        </w:rPr>
+      </w:pPr>
+      <w:r>
+        <w:rPr>
+          <w:rFonts w:ascii="Segoe UI" w:hAnsi="Segoe UI" w:cs="Segoe UI"/>
+          <w:color w:val="1E1E1E"/>
+        </w:rPr>
+        <w:t>Imagine you have a $10 monthly subscription product, VPN License, that you want to sell in yearly segments so sales reps can increase the quantity in the second year. As an admin, start by navigating to the product record.</w:t>
+      </w:r>
+    </w:p>
+    <w:p>
+      <w:proofErr w:type="spellStart"/>
+      <w:proofErr w:type="gramStart"/>
+      <w:r>
+        <w:t>aas</w:t>
+      </w:r>
+      <w:proofErr w:type="spellEnd"/>
+      <w:proofErr w:type="gramEnd"/>
     </w:p>
     <w:sectPr>
       <w:pgSz w:w="12240" w:h="15840"/>

</xml_diff>